<commit_message>
add commit from serv
</commit_message>
<xml_diff>
--- a/report_doc/report_tests_GRE.docx
+++ b/report_doc/report_tests_GRE.docx
@@ -71,7 +71,7 @@
                 <w:spacing w:val="-4"/>
                 <w:shd w:fill="FFFFFF" w:val="clear"/>
               </w:rPr>
-              <w:t xml:space="preserve">на BS7510-48X6Q.</w:t>
+              <w:t xml:space="preserve">на .</w:t>
             </w:r>
           </w:p>
         </w:tc>
@@ -122,7 +122,7 @@
                 <w:spacing w:val="-4"/>
                 <w:shd w:fill="FFFFFF" w:val="clear"/>
               </w:rPr>
-              <w:t xml:space="preserve">на BS7510-48X6Q.</w:t>
+              <w:t xml:space="preserve">на .</w:t>
             </w:r>
           </w:p>
         </w:tc>
@@ -254,7 +254,7 @@
             </w:r>
             <w:r>
               <w:rPr/>
-              <w:t xml:space="preserve"> версия прошивки: 2.5.0-rc0-1-g0b870dfb</w:t>
+              <w:t xml:space="preserve"> версия прошивки: </w:t>
             </w:r>
           </w:p>
         </w:tc>
@@ -2232,7 +2232,7 @@
               <w:rPr>
                 <w:sz w:val="22"/>
               </w:rPr>
-              <w:t xml:space="preserve">Протокол туннелирования GRE поддерживается. Статус туннеля link up/admin up. На DUT присвоен ip-адрес  туннелю - 192.168.0.1</w:t>
+              <w:t xml:space="preserve">Протокол туннелирования GRE поддерживается. Статус туннеля . На DUT присвоен ip-адрес  туннелю - </w:t>
             </w:r>
           </w:p>
           <w:p>
@@ -2268,7 +2268,7 @@
               <w:rPr>
                 <w:sz w:val="22"/>
               </w:rPr>
-              <w:t xml:space="preserve">Трассерт проходти через тоннель - Tracert_OK</w:t>
+              <w:t xml:space="preserve">Трассерт проходти через тоннель - </w:t>
             </w:r>
           </w:p>
         </w:tc>
@@ -2390,7 +2390,7 @@
         <w:sz w:val="16"/>
         <w:szCs w:val="16"/>
       </w:rPr>
-      <w:t xml:space="preserve">Тест Проверка работы функционала GRE</w:t>
+      <w:t xml:space="preserve">Тест </w:t>
     </w:r>
     <w:r>
       <w:rPr/>

</xml_diff>